<commit_message>
screenshot and report update
</commit_message>
<xml_diff>
--- a/Team Programming Assignment Report.docx
+++ b/Team Programming Assignment Report.docx
@@ -285,8 +285,6 @@
         </w:rPr>
         <w:t>Broker itself</w:t>
       </w:r>
-      <w:bookmarkStart w:id="0" w:name="_GoBack"/>
-      <w:bookmarkEnd w:id="0"/>
     </w:p>
     <w:p>
       <w:pPr>
@@ -518,7 +516,7 @@
               <w:spacing w:line="269" w:lineRule="auto"/>
               <w:ind w:leftChars="0" w:left="0"/>
               <w:rPr>
-                <w:rFonts w:ascii="Times New Roman" w:hAnsi="Times New Roman" w:cs="Times New Roman"/>
+                <w:rFonts w:ascii="Times New Roman" w:hAnsi="Times New Roman" w:cs="Times New Roman" w:hint="eastAsia"/>
                 <w:sz w:val="24"/>
                 <w:szCs w:val="24"/>
               </w:rPr>
@@ -531,6 +529,8 @@
               </w:rPr>
               <w:t>Sub Tab</w:t>
             </w:r>
+            <w:bookmarkStart w:id="0" w:name="_GoBack"/>
+            <w:bookmarkEnd w:id="0"/>
           </w:p>
         </w:tc>
       </w:tr>
@@ -706,6 +706,26 @@
               <w:t>Pub Tab</w:t>
             </w:r>
           </w:p>
+          <w:p>
+            <w:pPr>
+              <w:pStyle w:val="a3"/>
+              <w:spacing w:line="269" w:lineRule="auto"/>
+              <w:ind w:leftChars="0" w:left="0"/>
+              <w:rPr>
+                <w:rFonts w:ascii="Times New Roman" w:hAnsi="Times New Roman" w:cs="Times New Roman"/>
+                <w:sz w:val="24"/>
+                <w:szCs w:val="24"/>
+              </w:rPr>
+            </w:pPr>
+            <w:r>
+              <w:rPr>
+                <w:rFonts w:ascii="Times New Roman" w:hAnsi="Times New Roman" w:cs="Times New Roman" w:hint="eastAsia"/>
+                <w:sz w:val="24"/>
+                <w:szCs w:val="24"/>
+              </w:rPr>
+              <w:t>Tag Listview</w:t>
+            </w:r>
+          </w:p>
         </w:tc>
       </w:tr>
       <w:tr>
@@ -831,6 +851,26 @@
               <w:t>library</w:t>
             </w:r>
           </w:p>
+          <w:p>
+            <w:pPr>
+              <w:pStyle w:val="a3"/>
+              <w:spacing w:line="269" w:lineRule="auto"/>
+              <w:ind w:leftChars="0" w:left="0"/>
+              <w:rPr>
+                <w:rFonts w:ascii="Times New Roman" w:hAnsi="Times New Roman" w:cs="Times New Roman"/>
+                <w:sz w:val="24"/>
+                <w:szCs w:val="24"/>
+              </w:rPr>
+            </w:pPr>
+            <w:r>
+              <w:rPr>
+                <w:rFonts w:ascii="Times New Roman" w:hAnsi="Times New Roman" w:cs="Times New Roman" w:hint="eastAsia"/>
+                <w:sz w:val="24"/>
+                <w:szCs w:val="24"/>
+              </w:rPr>
+              <w:t>Multiple Tags support</w:t>
+            </w:r>
+          </w:p>
         </w:tc>
       </w:tr>
       <w:tr>
@@ -957,6 +997,259 @@
           <w:szCs w:val="24"/>
         </w:rPr>
       </w:pPr>
+      <w:r>
+        <w:rPr>
+          <w:rFonts w:ascii="Times New Roman" w:hAnsi="Times New Roman" w:cs="Times New Roman"/>
+          <w:b/>
+          <w:noProof/>
+          <w:sz w:val="22"/>
+        </w:rPr>
+        <w:lastRenderedPageBreak/>
+        <w:drawing>
+          <wp:inline distT="0" distB="0" distL="0" distR="0" wp14:anchorId="76CBB12D" wp14:editId="36B82C3A">
+            <wp:extent cx="1616516" cy="2880000"/>
+            <wp:effectExtent l="0" t="0" r="3175" b="0"/>
+            <wp:docPr id="8" name="그림 8" descr="C:\Users\mgjin\AppData\Local\Microsoft\Windows\INetCache\Content.Word\Screenshot_1480506561.png"/>
+            <wp:cNvGraphicFramePr>
+              <a:graphicFrameLocks xmlns:a="http://schemas.openxmlformats.org/drawingml/2006/main" noChangeAspect="1"/>
+            </wp:cNvGraphicFramePr>
+            <a:graphic xmlns:a="http://schemas.openxmlformats.org/drawingml/2006/main">
+              <a:graphicData uri="http://schemas.openxmlformats.org/drawingml/2006/picture">
+                <pic:pic xmlns:pic="http://schemas.openxmlformats.org/drawingml/2006/picture">
+                  <pic:nvPicPr>
+                    <pic:cNvPr id="0" name="Picture 21" descr="C:\Users\mgjin\AppData\Local\Microsoft\Windows\INetCache\Content.Word\Screenshot_1480506561.png"/>
+                    <pic:cNvPicPr>
+                      <a:picLocks noChangeAspect="1" noChangeArrowheads="1"/>
+                    </pic:cNvPicPr>
+                  </pic:nvPicPr>
+                  <pic:blipFill>
+                    <a:blip r:embed="rId8" cstate="print">
+                      <a:extLst>
+                        <a:ext uri="{28A0092B-C50C-407E-A947-70E740481C1C}">
+                          <a14:useLocalDpi xmlns:a14="http://schemas.microsoft.com/office/drawing/2010/main" val="0"/>
+                        </a:ext>
+                      </a:extLst>
+                    </a:blip>
+                    <a:srcRect/>
+                    <a:stretch>
+                      <a:fillRect/>
+                    </a:stretch>
+                  </pic:blipFill>
+                  <pic:spPr bwMode="auto">
+                    <a:xfrm>
+                      <a:off x="0" y="0"/>
+                      <a:ext cx="1616516" cy="2880000"/>
+                    </a:xfrm>
+                    <a:prstGeom prst="rect">
+                      <a:avLst/>
+                    </a:prstGeom>
+                    <a:noFill/>
+                    <a:ln>
+                      <a:noFill/>
+                    </a:ln>
+                  </pic:spPr>
+                </pic:pic>
+              </a:graphicData>
+            </a:graphic>
+          </wp:inline>
+        </w:drawing>
+      </w:r>
+      <w:r>
+        <w:rPr>
+          <w:rFonts w:ascii="Times New Roman" w:hAnsi="Times New Roman" w:cs="Times New Roman" w:hint="eastAsia"/>
+          <w:sz w:val="24"/>
+          <w:szCs w:val="24"/>
+        </w:rPr>
+        <w:t xml:space="preserve">  </w:t>
+      </w:r>
+      <w:r>
+        <w:rPr>
+          <w:rFonts w:ascii="Times New Roman" w:hAnsi="Times New Roman" w:cs="Times New Roman"/>
+          <w:b/>
+          <w:noProof/>
+          <w:sz w:val="22"/>
+        </w:rPr>
+        <w:drawing>
+          <wp:inline distT="0" distB="0" distL="0" distR="0" wp14:anchorId="7F59107E" wp14:editId="6873D4F7">
+            <wp:extent cx="1616516" cy="2880000"/>
+            <wp:effectExtent l="0" t="0" r="3175" b="0"/>
+            <wp:docPr id="7" name="그림 7" descr="C:\Users\mgjin\AppData\Local\Microsoft\Windows\INetCache\Content.Word\Screenshot_1480506862.png"/>
+            <wp:cNvGraphicFramePr>
+              <a:graphicFrameLocks xmlns:a="http://schemas.openxmlformats.org/drawingml/2006/main" noChangeAspect="1"/>
+            </wp:cNvGraphicFramePr>
+            <a:graphic xmlns:a="http://schemas.openxmlformats.org/drawingml/2006/main">
+              <a:graphicData uri="http://schemas.openxmlformats.org/drawingml/2006/picture">
+                <pic:pic xmlns:pic="http://schemas.openxmlformats.org/drawingml/2006/picture">
+                  <pic:nvPicPr>
+                    <pic:cNvPr id="0" name="Picture 22" descr="C:\Users\mgjin\AppData\Local\Microsoft\Windows\INetCache\Content.Word\Screenshot_1480506862.png"/>
+                    <pic:cNvPicPr>
+                      <a:picLocks noChangeAspect="1" noChangeArrowheads="1"/>
+                    </pic:cNvPicPr>
+                  </pic:nvPicPr>
+                  <pic:blipFill>
+                    <a:blip r:embed="rId9" cstate="print">
+                      <a:extLst>
+                        <a:ext uri="{28A0092B-C50C-407E-A947-70E740481C1C}">
+                          <a14:useLocalDpi xmlns:a14="http://schemas.microsoft.com/office/drawing/2010/main" val="0"/>
+                        </a:ext>
+                      </a:extLst>
+                    </a:blip>
+                    <a:srcRect/>
+                    <a:stretch>
+                      <a:fillRect/>
+                    </a:stretch>
+                  </pic:blipFill>
+                  <pic:spPr bwMode="auto">
+                    <a:xfrm>
+                      <a:off x="0" y="0"/>
+                      <a:ext cx="1616516" cy="2880000"/>
+                    </a:xfrm>
+                    <a:prstGeom prst="rect">
+                      <a:avLst/>
+                    </a:prstGeom>
+                    <a:noFill/>
+                    <a:ln>
+                      <a:noFill/>
+                    </a:ln>
+                  </pic:spPr>
+                </pic:pic>
+              </a:graphicData>
+            </a:graphic>
+          </wp:inline>
+        </w:drawing>
+      </w:r>
+    </w:p>
+    <w:p>
+      <w:pPr>
+        <w:pStyle w:val="a3"/>
+        <w:spacing w:line="269" w:lineRule="auto"/>
+        <w:ind w:leftChars="0" w:left="760"/>
+        <w:rPr>
+          <w:rFonts w:ascii="Times New Roman" w:hAnsi="Times New Roman" w:cs="Times New Roman"/>
+          <w:sz w:val="24"/>
+          <w:szCs w:val="24"/>
+        </w:rPr>
+      </w:pPr>
+      <w:r>
+        <w:rPr>
+          <w:rFonts w:ascii="Times New Roman" w:hAnsi="Times New Roman" w:cs="Times New Roman"/>
+          <w:b/>
+          <w:noProof/>
+          <w:sz w:val="22"/>
+        </w:rPr>
+        <w:drawing>
+          <wp:inline distT="0" distB="0" distL="0" distR="0" wp14:anchorId="16DAA970" wp14:editId="3B1B943E">
+            <wp:extent cx="1616516" cy="2880000"/>
+            <wp:effectExtent l="0" t="0" r="3175" b="0"/>
+            <wp:docPr id="6" name="그림 6" descr="C:\Users\mgjin\AppData\Local\Microsoft\Windows\INetCache\Content.Word\Screenshot_1480506872.png"/>
+            <wp:cNvGraphicFramePr>
+              <a:graphicFrameLocks xmlns:a="http://schemas.openxmlformats.org/drawingml/2006/main" noChangeAspect="1"/>
+            </wp:cNvGraphicFramePr>
+            <a:graphic xmlns:a="http://schemas.openxmlformats.org/drawingml/2006/main">
+              <a:graphicData uri="http://schemas.openxmlformats.org/drawingml/2006/picture">
+                <pic:pic xmlns:pic="http://schemas.openxmlformats.org/drawingml/2006/picture">
+                  <pic:nvPicPr>
+                    <pic:cNvPr id="0" name="Picture 23" descr="C:\Users\mgjin\AppData\Local\Microsoft\Windows\INetCache\Content.Word\Screenshot_1480506872.png"/>
+                    <pic:cNvPicPr>
+                      <a:picLocks noChangeAspect="1" noChangeArrowheads="1"/>
+                    </pic:cNvPicPr>
+                  </pic:nvPicPr>
+                  <pic:blipFill>
+                    <a:blip r:embed="rId10" cstate="print">
+                      <a:extLst>
+                        <a:ext uri="{28A0092B-C50C-407E-A947-70E740481C1C}">
+                          <a14:useLocalDpi xmlns:a14="http://schemas.microsoft.com/office/drawing/2010/main" val="0"/>
+                        </a:ext>
+                      </a:extLst>
+                    </a:blip>
+                    <a:srcRect/>
+                    <a:stretch>
+                      <a:fillRect/>
+                    </a:stretch>
+                  </pic:blipFill>
+                  <pic:spPr bwMode="auto">
+                    <a:xfrm>
+                      <a:off x="0" y="0"/>
+                      <a:ext cx="1616516" cy="2880000"/>
+                    </a:xfrm>
+                    <a:prstGeom prst="rect">
+                      <a:avLst/>
+                    </a:prstGeom>
+                    <a:noFill/>
+                    <a:ln>
+                      <a:noFill/>
+                    </a:ln>
+                  </pic:spPr>
+                </pic:pic>
+              </a:graphicData>
+            </a:graphic>
+          </wp:inline>
+        </w:drawing>
+      </w:r>
+      <w:r>
+        <w:rPr>
+          <w:rFonts w:ascii="Times New Roman" w:hAnsi="Times New Roman" w:cs="Times New Roman" w:hint="eastAsia"/>
+          <w:sz w:val="24"/>
+          <w:szCs w:val="24"/>
+        </w:rPr>
+        <w:t xml:space="preserve">  </w:t>
+      </w:r>
+      <w:r>
+        <w:rPr>
+          <w:rFonts w:ascii="Times New Roman" w:hAnsi="Times New Roman" w:cs="Times New Roman"/>
+          <w:b/>
+          <w:noProof/>
+          <w:sz w:val="22"/>
+        </w:rPr>
+        <w:drawing>
+          <wp:inline distT="0" distB="0" distL="0" distR="0" wp14:anchorId="5DA2E44F" wp14:editId="4F9D3285">
+            <wp:extent cx="1615760" cy="2880000"/>
+            <wp:effectExtent l="0" t="0" r="3810" b="0"/>
+            <wp:docPr id="5" name="그림 5" descr="C:\Users\mgjin\AppData\Local\Microsoft\Windows\INetCache\Content.Word\Screenshot_1480506915.png"/>
+            <wp:cNvGraphicFramePr>
+              <a:graphicFrameLocks xmlns:a="http://schemas.openxmlformats.org/drawingml/2006/main" noChangeAspect="1"/>
+            </wp:cNvGraphicFramePr>
+            <a:graphic xmlns:a="http://schemas.openxmlformats.org/drawingml/2006/main">
+              <a:graphicData uri="http://schemas.openxmlformats.org/drawingml/2006/picture">
+                <pic:pic xmlns:pic="http://schemas.openxmlformats.org/drawingml/2006/picture">
+                  <pic:nvPicPr>
+                    <pic:cNvPr id="0" name="Picture 24" descr="C:\Users\mgjin\AppData\Local\Microsoft\Windows\INetCache\Content.Word\Screenshot_1480506915.png"/>
+                    <pic:cNvPicPr>
+                      <a:picLocks noChangeAspect="1" noChangeArrowheads="1"/>
+                    </pic:cNvPicPr>
+                  </pic:nvPicPr>
+                  <pic:blipFill>
+                    <a:blip r:embed="rId11" cstate="print">
+                      <a:extLst>
+                        <a:ext uri="{28A0092B-C50C-407E-A947-70E740481C1C}">
+                          <a14:useLocalDpi xmlns:a14="http://schemas.microsoft.com/office/drawing/2010/main" val="0"/>
+                        </a:ext>
+                      </a:extLst>
+                    </a:blip>
+                    <a:srcRect/>
+                    <a:stretch>
+                      <a:fillRect/>
+                    </a:stretch>
+                  </pic:blipFill>
+                  <pic:spPr bwMode="auto">
+                    <a:xfrm>
+                      <a:off x="0" y="0"/>
+                      <a:ext cx="1615760" cy="2880000"/>
+                    </a:xfrm>
+                    <a:prstGeom prst="rect">
+                      <a:avLst/>
+                    </a:prstGeom>
+                    <a:noFill/>
+                    <a:ln>
+                      <a:noFill/>
+                    </a:ln>
+                  </pic:spPr>
+                </pic:pic>
+              </a:graphicData>
+            </a:graphic>
+          </wp:inline>
+        </w:drawing>
+      </w:r>
     </w:p>
     <w:sectPr>
       <w:pgSz w:w="11906" w:h="16838"/>
@@ -2007,7 +2300,7 @@
 </file>
 
 <file path=customXml/itemProps1.xml><?xml version="1.0" encoding="utf-8"?>
-<ds:datastoreItem xmlns:ds="http://schemas.openxmlformats.org/officeDocument/2006/customXml" ds:itemID="{2C9B8D2B-E961-4404-9FF5-D9359E1B05D6}">
+<ds:datastoreItem xmlns:ds="http://schemas.openxmlformats.org/officeDocument/2006/customXml" ds:itemID="{BA24FA1E-E56B-44EA-AA46-B695B9D55F40}">
   <ds:schemaRefs>
     <ds:schemaRef ds:uri="http://schemas.openxmlformats.org/officeDocument/2006/bibliography"/>
   </ds:schemaRefs>

</xml_diff>